<commit_message>
updated link to resume to download
</commit_message>
<xml_diff>
--- a/assets/resume/ResumeOfMohammedYaseenHassan.docx
+++ b/assets/resume/ResumeOfMohammedYaseenHassan.docx
@@ -1571,16 +1571,7 @@
                 <w:sz w:val="20"/>
                 <w:szCs w:val="20"/>
               </w:rPr>
-              <w:t>Solutions Architect Associate</w:t>
-            </w:r>
-            <w:r>
-              <w:rPr>
-                <w:rFonts w:ascii="Nunito" w:eastAsia="Times New Roman" w:hAnsi="Nunito" w:cs="Times New Roman"/>
-                <w:color w:val="000000"/>
-                <w:sz w:val="20"/>
-                <w:szCs w:val="20"/>
-              </w:rPr>
-              <w:t xml:space="preserve"> </w:t>
+              <w:t xml:space="preserve">Solutions Architect Associate </w:t>
             </w:r>
           </w:p>
         </w:tc>
@@ -4154,8 +4145,6 @@
         </w:rPr>
         <w:t xml:space="preserve"> Designed and implemented scalable API’s and background workers for managing first- and third-party processes for logical seamless workflows.</w:t>
       </w:r>
-      <w:bookmarkStart w:id="0" w:name="_GoBack"/>
-      <w:bookmarkEnd w:id="0"/>
       <w:r>
         <w:rPr>
           <w:rFonts w:ascii="Nunito" w:eastAsia="Nunito" w:hAnsi="Nunito" w:cs="Nunito"/>
@@ -4435,7 +4424,17 @@
           <w:sz w:val="18"/>
           <w:szCs w:val="18"/>
         </w:rPr>
-        <w:t>and deallocate to and from each other.</w:t>
+        <w:t xml:space="preserve">and deallocate to </w:t>
+      </w:r>
+      <w:r>
+        <w:rPr>
+          <w:rFonts w:ascii="Nunito" w:eastAsia="Nunito" w:hAnsi="Nunito" w:cs="Nunito"/>
+          <w:color w:val="0F0F0F"/>
+          <w:sz w:val="18"/>
+          <w:szCs w:val="18"/>
+        </w:rPr>
+        <w:lastRenderedPageBreak/>
+        <w:t>and from each other.</w:t>
       </w:r>
       <w:r>
         <w:rPr>
@@ -4609,7 +4608,12 @@
       </w:r>
     </w:p>
     <w:sectPr>
-      <w:headerReference w:type="default" r:id="rId10"/>
+      <w:headerReference w:type="even" r:id="rId10"/>
+      <w:headerReference w:type="default" r:id="rId11"/>
+      <w:footerReference w:type="even" r:id="rId12"/>
+      <w:footerReference w:type="default" r:id="rId13"/>
+      <w:headerReference w:type="first" r:id="rId14"/>
+      <w:footerReference w:type="first" r:id="rId15"/>
       <w:pgSz w:w="12240" w:h="15840"/>
       <w:pgMar w:top="270" w:right="450" w:bottom="90" w:left="720" w:header="720" w:footer="720" w:gutter="0"/>
       <w:pgNumType w:start="1"/>
@@ -4644,6 +4648,36 @@
 </w:endnotes>
 </file>
 
+<file path=word/footer1.xml><?xml version="1.0" encoding="utf-8"?>
+<w:ftr xmlns:wpc="http://schemas.microsoft.com/office/word/2010/wordprocessingCanvas" xmlns:cx="http://schemas.microsoft.com/office/drawing/2014/chartex" xmlns:cx1="http://schemas.microsoft.com/office/drawing/2015/9/8/chartex" xmlns:cx2="http://schemas.microsoft.com/office/drawing/2015/10/21/chartex" xmlns:cx3="http://schemas.microsoft.com/office/drawing/2016/5/9/chartex" xmlns:cx4="http://schemas.microsoft.com/office/drawing/2016/5/10/chartex" xmlns:cx5="http://schemas.microsoft.com/office/drawing/2016/5/11/chartex" xmlns:cx6="http://schemas.microsoft.com/office/drawing/2016/5/12/chartex" xmlns:cx7="http://schemas.microsoft.com/office/drawing/2016/5/13/chartex" xmlns:cx8="http://schemas.microsoft.com/office/drawing/2016/5/14/chartex" xmlns:mc="http://schemas.openxmlformats.org/markup-compatibility/2006" xmlns:aink="http://schemas.microsoft.com/office/drawing/2016/ink" xmlns:am3d="http://schemas.microsoft.com/office/drawing/2017/model3d" xmlns:o="urn:schemas-microsoft-com:office:office" xmlns:r="http://schemas.openxmlformats.org/officeDocument/2006/relationships" xmlns:m="http://schemas.openxmlformats.org/officeDocument/2006/math" xmlns:v="urn:schemas-microsoft-com:vml" xmlns:wp14="http://schemas.microsoft.com/office/word/2010/wordprocessingDrawing" xmlns:wp="http://schemas.openxmlformats.org/drawingml/2006/wordprocessingDrawing" xmlns:w10="urn:schemas-microsoft-com:office:word" xmlns:w="http://schemas.openxmlformats.org/wordprocessingml/2006/main" xmlns:w14="http://schemas.microsoft.com/office/word/2010/wordml" xmlns:w15="http://schemas.microsoft.com/office/word/2012/wordml" xmlns:w16cid="http://schemas.microsoft.com/office/word/2016/wordml/cid" xmlns:w16se="http://schemas.microsoft.com/office/word/2015/wordml/symex" xmlns:wpg="http://schemas.microsoft.com/office/word/2010/wordprocessingGroup" xmlns:wpi="http://schemas.microsoft.com/office/word/2010/wordprocessingInk" xmlns:wne="http://schemas.microsoft.com/office/word/2006/wordml" xmlns:wps="http://schemas.microsoft.com/office/word/2010/wordprocessingShape" mc:Ignorable="w14 w15 w16se w16cid wp14">
+  <w:p>
+    <w:pPr>
+      <w:pStyle w:val="Footer"/>
+    </w:pPr>
+  </w:p>
+</w:ftr>
+</file>
+
+<file path=word/footer2.xml><?xml version="1.0" encoding="utf-8"?>
+<w:ftr xmlns:wpc="http://schemas.microsoft.com/office/word/2010/wordprocessingCanvas" xmlns:cx="http://schemas.microsoft.com/office/drawing/2014/chartex" xmlns:cx1="http://schemas.microsoft.com/office/drawing/2015/9/8/chartex" xmlns:cx2="http://schemas.microsoft.com/office/drawing/2015/10/21/chartex" xmlns:cx3="http://schemas.microsoft.com/office/drawing/2016/5/9/chartex" xmlns:cx4="http://schemas.microsoft.com/office/drawing/2016/5/10/chartex" xmlns:cx5="http://schemas.microsoft.com/office/drawing/2016/5/11/chartex" xmlns:cx6="http://schemas.microsoft.com/office/drawing/2016/5/12/chartex" xmlns:cx7="http://schemas.microsoft.com/office/drawing/2016/5/13/chartex" xmlns:cx8="http://schemas.microsoft.com/office/drawing/2016/5/14/chartex" xmlns:mc="http://schemas.openxmlformats.org/markup-compatibility/2006" xmlns:aink="http://schemas.microsoft.com/office/drawing/2016/ink" xmlns:am3d="http://schemas.microsoft.com/office/drawing/2017/model3d" xmlns:o="urn:schemas-microsoft-com:office:office" xmlns:r="http://schemas.openxmlformats.org/officeDocument/2006/relationships" xmlns:m="http://schemas.openxmlformats.org/officeDocument/2006/math" xmlns:v="urn:schemas-microsoft-com:vml" xmlns:wp14="http://schemas.microsoft.com/office/word/2010/wordprocessingDrawing" xmlns:wp="http://schemas.openxmlformats.org/drawingml/2006/wordprocessingDrawing" xmlns:w10="urn:schemas-microsoft-com:office:word" xmlns:w="http://schemas.openxmlformats.org/wordprocessingml/2006/main" xmlns:w14="http://schemas.microsoft.com/office/word/2010/wordml" xmlns:w15="http://schemas.microsoft.com/office/word/2012/wordml" xmlns:w16cid="http://schemas.microsoft.com/office/word/2016/wordml/cid" xmlns:w16se="http://schemas.microsoft.com/office/word/2015/wordml/symex" xmlns:wpg="http://schemas.microsoft.com/office/word/2010/wordprocessingGroup" xmlns:wpi="http://schemas.microsoft.com/office/word/2010/wordprocessingInk" xmlns:wne="http://schemas.microsoft.com/office/word/2006/wordml" xmlns:wps="http://schemas.microsoft.com/office/word/2010/wordprocessingShape" mc:Ignorable="w14 w15 w16se w16cid wp14">
+  <w:p>
+    <w:pPr>
+      <w:pStyle w:val="Footer"/>
+    </w:pPr>
+  </w:p>
+</w:ftr>
+</file>
+
+<file path=word/footer3.xml><?xml version="1.0" encoding="utf-8"?>
+<w:ftr xmlns:wpc="http://schemas.microsoft.com/office/word/2010/wordprocessingCanvas" xmlns:cx="http://schemas.microsoft.com/office/drawing/2014/chartex" xmlns:cx1="http://schemas.microsoft.com/office/drawing/2015/9/8/chartex" xmlns:cx2="http://schemas.microsoft.com/office/drawing/2015/10/21/chartex" xmlns:cx3="http://schemas.microsoft.com/office/drawing/2016/5/9/chartex" xmlns:cx4="http://schemas.microsoft.com/office/drawing/2016/5/10/chartex" xmlns:cx5="http://schemas.microsoft.com/office/drawing/2016/5/11/chartex" xmlns:cx6="http://schemas.microsoft.com/office/drawing/2016/5/12/chartex" xmlns:cx7="http://schemas.microsoft.com/office/drawing/2016/5/13/chartex" xmlns:cx8="http://schemas.microsoft.com/office/drawing/2016/5/14/chartex" xmlns:mc="http://schemas.openxmlformats.org/markup-compatibility/2006" xmlns:aink="http://schemas.microsoft.com/office/drawing/2016/ink" xmlns:am3d="http://schemas.microsoft.com/office/drawing/2017/model3d" xmlns:o="urn:schemas-microsoft-com:office:office" xmlns:r="http://schemas.openxmlformats.org/officeDocument/2006/relationships" xmlns:m="http://schemas.openxmlformats.org/officeDocument/2006/math" xmlns:v="urn:schemas-microsoft-com:vml" xmlns:wp14="http://schemas.microsoft.com/office/word/2010/wordprocessingDrawing" xmlns:wp="http://schemas.openxmlformats.org/drawingml/2006/wordprocessingDrawing" xmlns:w10="urn:schemas-microsoft-com:office:word" xmlns:w="http://schemas.openxmlformats.org/wordprocessingml/2006/main" xmlns:w14="http://schemas.microsoft.com/office/word/2010/wordml" xmlns:w15="http://schemas.microsoft.com/office/word/2012/wordml" xmlns:w16cid="http://schemas.microsoft.com/office/word/2016/wordml/cid" xmlns:w16se="http://schemas.microsoft.com/office/word/2015/wordml/symex" xmlns:wpg="http://schemas.microsoft.com/office/word/2010/wordprocessingGroup" xmlns:wpi="http://schemas.microsoft.com/office/word/2010/wordprocessingInk" xmlns:wne="http://schemas.microsoft.com/office/word/2006/wordml" xmlns:wps="http://schemas.microsoft.com/office/word/2010/wordprocessingShape" mc:Ignorable="w14 w15 w16se w16cid wp14">
+  <w:p>
+    <w:pPr>
+      <w:pStyle w:val="Footer"/>
+    </w:pPr>
+  </w:p>
+</w:ftr>
+</file>
+
 <file path=word/footnotes.xml><?xml version="1.0" encoding="utf-8"?>
 <w:footnotes xmlns:wpc="http://schemas.microsoft.com/office/word/2010/wordprocessingCanvas" xmlns:cx="http://schemas.microsoft.com/office/drawing/2014/chartex" xmlns:cx1="http://schemas.microsoft.com/office/drawing/2015/9/8/chartex" xmlns:cx2="http://schemas.microsoft.com/office/drawing/2015/10/21/chartex" xmlns:cx3="http://schemas.microsoft.com/office/drawing/2016/5/9/chartex" xmlns:cx4="http://schemas.microsoft.com/office/drawing/2016/5/10/chartex" xmlns:cx5="http://schemas.microsoft.com/office/drawing/2016/5/11/chartex" xmlns:cx6="http://schemas.microsoft.com/office/drawing/2016/5/12/chartex" xmlns:cx7="http://schemas.microsoft.com/office/drawing/2016/5/13/chartex" xmlns:cx8="http://schemas.microsoft.com/office/drawing/2016/5/14/chartex" xmlns:mc="http://schemas.openxmlformats.org/markup-compatibility/2006" xmlns:aink="http://schemas.microsoft.com/office/drawing/2016/ink" xmlns:am3d="http://schemas.microsoft.com/office/drawing/2017/model3d" xmlns:o="urn:schemas-microsoft-com:office:office" xmlns:r="http://schemas.openxmlformats.org/officeDocument/2006/relationships" xmlns:m="http://schemas.openxmlformats.org/officeDocument/2006/math" xmlns:v="urn:schemas-microsoft-com:vml" xmlns:wp14="http://schemas.microsoft.com/office/word/2010/wordprocessingDrawing" xmlns:wp="http://schemas.openxmlformats.org/drawingml/2006/wordprocessingDrawing" xmlns:w10="urn:schemas-microsoft-com:office:word" xmlns:w="http://schemas.openxmlformats.org/wordprocessingml/2006/main" xmlns:w14="http://schemas.microsoft.com/office/word/2010/wordml" xmlns:w15="http://schemas.microsoft.com/office/word/2012/wordml" xmlns:w16cid="http://schemas.microsoft.com/office/word/2016/wordml/cid" xmlns:w16se="http://schemas.microsoft.com/office/word/2015/wordml/symex" xmlns:wpg="http://schemas.microsoft.com/office/word/2010/wordprocessingGroup" xmlns:wpi="http://schemas.microsoft.com/office/word/2010/wordprocessingInk" xmlns:wne="http://schemas.microsoft.com/office/word/2006/wordml" xmlns:wps="http://schemas.microsoft.com/office/word/2010/wordprocessingShape" mc:Ignorable="w14 w15 w16se w16cid wp14">
   <w:footnote w:type="separator" w:id="-1">
@@ -4670,6 +4704,16 @@
 </file>
 
 <file path=word/header1.xml><?xml version="1.0" encoding="utf-8"?>
+<w:hdr xmlns:wpc="http://schemas.microsoft.com/office/word/2010/wordprocessingCanvas" xmlns:cx="http://schemas.microsoft.com/office/drawing/2014/chartex" xmlns:cx1="http://schemas.microsoft.com/office/drawing/2015/9/8/chartex" xmlns:cx2="http://schemas.microsoft.com/office/drawing/2015/10/21/chartex" xmlns:cx3="http://schemas.microsoft.com/office/drawing/2016/5/9/chartex" xmlns:cx4="http://schemas.microsoft.com/office/drawing/2016/5/10/chartex" xmlns:cx5="http://schemas.microsoft.com/office/drawing/2016/5/11/chartex" xmlns:cx6="http://schemas.microsoft.com/office/drawing/2016/5/12/chartex" xmlns:cx7="http://schemas.microsoft.com/office/drawing/2016/5/13/chartex" xmlns:cx8="http://schemas.microsoft.com/office/drawing/2016/5/14/chartex" xmlns:mc="http://schemas.openxmlformats.org/markup-compatibility/2006" xmlns:aink="http://schemas.microsoft.com/office/drawing/2016/ink" xmlns:am3d="http://schemas.microsoft.com/office/drawing/2017/model3d" xmlns:o="urn:schemas-microsoft-com:office:office" xmlns:r="http://schemas.openxmlformats.org/officeDocument/2006/relationships" xmlns:m="http://schemas.openxmlformats.org/officeDocument/2006/math" xmlns:v="urn:schemas-microsoft-com:vml" xmlns:wp14="http://schemas.microsoft.com/office/word/2010/wordprocessingDrawing" xmlns:wp="http://schemas.openxmlformats.org/drawingml/2006/wordprocessingDrawing" xmlns:w10="urn:schemas-microsoft-com:office:word" xmlns:w="http://schemas.openxmlformats.org/wordprocessingml/2006/main" xmlns:w14="http://schemas.microsoft.com/office/word/2010/wordml" xmlns:w15="http://schemas.microsoft.com/office/word/2012/wordml" xmlns:w16cid="http://schemas.microsoft.com/office/word/2016/wordml/cid" xmlns:w16se="http://schemas.microsoft.com/office/word/2015/wordml/symex" xmlns:wpg="http://schemas.microsoft.com/office/word/2010/wordprocessingGroup" xmlns:wpi="http://schemas.microsoft.com/office/word/2010/wordprocessingInk" xmlns:wne="http://schemas.microsoft.com/office/word/2006/wordml" xmlns:wps="http://schemas.microsoft.com/office/word/2010/wordprocessingShape" mc:Ignorable="w14 w15 w16se w16cid wp14">
+  <w:p>
+    <w:pPr>
+      <w:pStyle w:val="Header"/>
+    </w:pPr>
+  </w:p>
+</w:hdr>
+</file>
+
+<file path=word/header2.xml><?xml version="1.0" encoding="utf-8"?>
 <w:hdr xmlns:wpc="http://schemas.microsoft.com/office/word/2010/wordprocessingCanvas" xmlns:cx="http://schemas.microsoft.com/office/drawing/2014/chartex" xmlns:cx1="http://schemas.microsoft.com/office/drawing/2015/9/8/chartex" xmlns:cx2="http://schemas.microsoft.com/office/drawing/2015/10/21/chartex" xmlns:cx3="http://schemas.microsoft.com/office/drawing/2016/5/9/chartex" xmlns:cx4="http://schemas.microsoft.com/office/drawing/2016/5/10/chartex" xmlns:cx5="http://schemas.microsoft.com/office/drawing/2016/5/11/chartex" xmlns:cx6="http://schemas.microsoft.com/office/drawing/2016/5/12/chartex" xmlns:cx7="http://schemas.microsoft.com/office/drawing/2016/5/13/chartex" xmlns:cx8="http://schemas.microsoft.com/office/drawing/2016/5/14/chartex" xmlns:mc="http://schemas.openxmlformats.org/markup-compatibility/2006" xmlns:aink="http://schemas.microsoft.com/office/drawing/2016/ink" xmlns:am3d="http://schemas.microsoft.com/office/drawing/2017/model3d" xmlns:o="urn:schemas-microsoft-com:office:office" xmlns:r="http://schemas.openxmlformats.org/officeDocument/2006/relationships" xmlns:m="http://schemas.openxmlformats.org/officeDocument/2006/math" xmlns:v="urn:schemas-microsoft-com:vml" xmlns:wp14="http://schemas.microsoft.com/office/word/2010/wordprocessingDrawing" xmlns:wp="http://schemas.openxmlformats.org/drawingml/2006/wordprocessingDrawing" xmlns:w10="urn:schemas-microsoft-com:office:word" xmlns:w="http://schemas.openxmlformats.org/wordprocessingml/2006/main" xmlns:w14="http://schemas.microsoft.com/office/word/2010/wordml" xmlns:w15="http://schemas.microsoft.com/office/word/2012/wordml" xmlns:w16cid="http://schemas.microsoft.com/office/word/2016/wordml/cid" xmlns:w16se="http://schemas.microsoft.com/office/word/2015/wordml/symex" xmlns:wpg="http://schemas.microsoft.com/office/word/2010/wordprocessingGroup" xmlns:wpi="http://schemas.microsoft.com/office/word/2010/wordprocessingInk" xmlns:wne="http://schemas.microsoft.com/office/word/2006/wordml" xmlns:wps="http://schemas.microsoft.com/office/word/2010/wordprocessingShape" mc:Ignorable="w14 w15 w16se w16cid wp14">
   <w:p>
     <w:pPr>
@@ -4690,6 +4734,8 @@
       </w:rPr>
       <w:t>Mohammed Yaseen Hassan</w:t>
     </w:r>
+    <w:bookmarkStart w:id="0" w:name="_GoBack"/>
+    <w:bookmarkEnd w:id="0"/>
   </w:p>
   <w:p>
     <w:pPr>
@@ -4969,26 +5015,17 @@
       </w:rPr>
       <w:t xml:space="preserve"> </w:t>
     </w:r>
-    <w:hyperlink r:id="rId6">
-      <w:r>
-        <w:rPr>
+    <w:hyperlink r:id="rId6" w:history="1">
+      <w:r>
+        <w:rPr>
+          <w:rStyle w:val="Hyperlink"/>
           <w:rFonts w:ascii="Spectral" w:eastAsia="Spectral" w:hAnsi="Spectral" w:cs="Spectral"/>
-          <w:color w:val="45818E"/>
           <w:sz w:val="20"/>
           <w:szCs w:val="20"/>
-          <w:u w:val="single"/>
-        </w:rPr>
-        <w:t>piratekingdom.com</w:t>
+        </w:rPr>
+        <w:t xml:space="preserve">My Profile  </w:t>
       </w:r>
     </w:hyperlink>
-    <w:r>
-      <w:rPr>
-        <w:rFonts w:ascii="Spectral" w:eastAsia="Spectral" w:hAnsi="Spectral" w:cs="Spectral"/>
-        <w:sz w:val="20"/>
-        <w:szCs w:val="20"/>
-      </w:rPr>
-      <w:t xml:space="preserve">  </w:t>
-    </w:r>
     <w:r>
       <w:rPr>
         <w:rFonts w:ascii="Spectral" w:eastAsia="Spectral" w:hAnsi="Spectral" w:cs="Spectral"/>
@@ -4997,6 +5034,16 @@
       </w:rPr>
       <w:t xml:space="preserve"> </w:t>
     </w:r>
+  </w:p>
+</w:hdr>
+</file>
+
+<file path=word/header3.xml><?xml version="1.0" encoding="utf-8"?>
+<w:hdr xmlns:wpc="http://schemas.microsoft.com/office/word/2010/wordprocessingCanvas" xmlns:cx="http://schemas.microsoft.com/office/drawing/2014/chartex" xmlns:cx1="http://schemas.microsoft.com/office/drawing/2015/9/8/chartex" xmlns:cx2="http://schemas.microsoft.com/office/drawing/2015/10/21/chartex" xmlns:cx3="http://schemas.microsoft.com/office/drawing/2016/5/9/chartex" xmlns:cx4="http://schemas.microsoft.com/office/drawing/2016/5/10/chartex" xmlns:cx5="http://schemas.microsoft.com/office/drawing/2016/5/11/chartex" xmlns:cx6="http://schemas.microsoft.com/office/drawing/2016/5/12/chartex" xmlns:cx7="http://schemas.microsoft.com/office/drawing/2016/5/13/chartex" xmlns:cx8="http://schemas.microsoft.com/office/drawing/2016/5/14/chartex" xmlns:mc="http://schemas.openxmlformats.org/markup-compatibility/2006" xmlns:aink="http://schemas.microsoft.com/office/drawing/2016/ink" xmlns:am3d="http://schemas.microsoft.com/office/drawing/2017/model3d" xmlns:o="urn:schemas-microsoft-com:office:office" xmlns:r="http://schemas.openxmlformats.org/officeDocument/2006/relationships" xmlns:m="http://schemas.openxmlformats.org/officeDocument/2006/math" xmlns:v="urn:schemas-microsoft-com:vml" xmlns:wp14="http://schemas.microsoft.com/office/word/2010/wordprocessingDrawing" xmlns:wp="http://schemas.openxmlformats.org/drawingml/2006/wordprocessingDrawing" xmlns:w10="urn:schemas-microsoft-com:office:word" xmlns:w="http://schemas.openxmlformats.org/wordprocessingml/2006/main" xmlns:w14="http://schemas.microsoft.com/office/word/2010/wordml" xmlns:w15="http://schemas.microsoft.com/office/word/2012/wordml" xmlns:w16cid="http://schemas.microsoft.com/office/word/2016/wordml/cid" xmlns:w16se="http://schemas.microsoft.com/office/word/2015/wordml/symex" xmlns:wpg="http://schemas.microsoft.com/office/word/2010/wordprocessingGroup" xmlns:wpi="http://schemas.microsoft.com/office/word/2010/wordprocessingInk" xmlns:wne="http://schemas.microsoft.com/office/word/2006/wordml" xmlns:wps="http://schemas.microsoft.com/office/word/2010/wordprocessingShape" mc:Ignorable="w14 w15 w16se w16cid wp14">
+  <w:p>
+    <w:pPr>
+      <w:pStyle w:val="Header"/>
+    </w:pPr>
   </w:p>
 </w:hdr>
 </file>

</xml_diff>